<commit_message>
Reformatted questions to incorporate no_phone_number; edited spacing in template files
</commit_message>
<xml_diff>
--- a/docassemble/MLHResponseToMotionRegardingChangeOfDomicile/data/templates/rmrcd_addendum.docx
+++ b/docassemble/MLHResponseToMotionRegardingChangeOfDomicile/data/templates/rmrcd_addendum.docx
@@ -26,10 +26,12 @@
               <w:left w:val="nil"/>
               <w:bottom w:val="single" w:sz="12" w:space="0" w:color="auto"/>
             </w:tcBorders>
+            <w:vAlign w:val="center"/>
           </w:tcPr>
           <w:p>
             <w:pPr>
-              <w:jc w:val="center"/>
+              <w:spacing w:before="120"/>
+              <w:jc w:val="right"/>
               <w:rPr>
                 <w:b/>
                 <w:bCs/>
@@ -98,6 +100,7 @@
           </w:p>
           <w:p>
             <w:pPr>
+              <w:spacing w:after="120"/>
               <w:jc w:val="right"/>
               <w:rPr>
                 <w:b/>
@@ -184,18 +187,8 @@
               <w:top w:val="single" w:sz="12" w:space="0" w:color="auto"/>
               <w:bottom w:val="single" w:sz="12" w:space="0" w:color="auto"/>
             </w:tcBorders>
+            <w:vAlign w:val="center"/>
           </w:tcPr>
-          <w:p>
-            <w:pPr>
-              <w:jc w:val="center"/>
-              <w:rPr>
-                <w:b/>
-                <w:bCs/>
-                <w:sz w:val="24"/>
-                <w:szCs w:val="24"/>
-              </w:rPr>
-            </w:pPr>
-          </w:p>
           <w:p>
             <w:pPr>
               <w:jc w:val="center"/>
@@ -261,9 +254,11 @@
               <w:bottom w:val="single" w:sz="12" w:space="0" w:color="auto"/>
               <w:right w:val="nil"/>
             </w:tcBorders>
+            <w:vAlign w:val="center"/>
           </w:tcPr>
           <w:p>
             <w:pPr>
+              <w:spacing w:after="60"/>
               <w:jc w:val="center"/>
               <w:rPr>
                 <w:b/>
@@ -281,17 +276,6 @@
               </w:rPr>
               <w:t>CASE NO.</w:t>
             </w:r>
-          </w:p>
-          <w:p>
-            <w:pPr>
-              <w:jc w:val="center"/>
-              <w:rPr>
-                <w:b/>
-                <w:bCs/>
-                <w:sz w:val="24"/>
-                <w:szCs w:val="24"/>
-              </w:rPr>
-            </w:pPr>
           </w:p>
           <w:p>
             <w:pPr>
@@ -393,15 +377,7 @@
     </w:p>
     <w:p>
       <w:r>
-        <w:t xml:space="preserve">{% if </w:t>
-      </w:r>
-      <w:proofErr w:type="spellStart"/>
-      <w:r>
-        <w:t>field.label</w:t>
-      </w:r>
-      <w:proofErr w:type="spellEnd"/>
-      <w:r>
-        <w:t xml:space="preserve"> == “Continued from Paragraph 4:” %}</w:t>
+        <w:t>{% if field.label == “Continued from Paragraph 4:” %}</w:t>
       </w:r>
     </w:p>
     <w:p>
@@ -409,15 +385,7 @@
         <w:t xml:space="preserve">{% </w:t>
       </w:r>
       <w:r>
-        <w:t xml:space="preserve">if </w:t>
-      </w:r>
-      <w:proofErr w:type="spellStart"/>
-      <w:r>
-        <w:t>agree_to_new_parenting_time</w:t>
-      </w:r>
-      <w:proofErr w:type="spellEnd"/>
-      <w:r>
-        <w:t xml:space="preserve"> == </w:t>
+        <w:t xml:space="preserve">if agree_to_new_parenting_time == </w:t>
       </w:r>
       <w:r>
         <w:t>“</w:t>
@@ -432,15 +400,7 @@
         <w:t xml:space="preserve"> %}{</w:t>
       </w:r>
       <w:r>
-        <w:t xml:space="preserve">{ </w:t>
-      </w:r>
-      <w:proofErr w:type="spellStart"/>
-      <w:r>
-        <w:t>other_parties</w:t>
-      </w:r>
-      <w:proofErr w:type="spellEnd"/>
-      <w:r>
-        <w:t>[0].name }</w:t>
+        <w:t>{ other_parties[0].name }</w:t>
       </w:r>
       <w:r>
         <w:t>}</w:t>
@@ -461,13 +421,8 @@
       <w:r>
         <w:t xml:space="preserve">  </w:t>
       </w:r>
-      <w:proofErr w:type="spellStart"/>
-      <w:r>
-        <w:t>agree_to_new_parenting_time</w:t>
-      </w:r>
-      <w:proofErr w:type="spellEnd"/>
-      <w:r>
-        <w:t xml:space="preserve"> == </w:t>
+      <w:r>
+        <w:t xml:space="preserve">agree_to_new_parenting_time == </w:t>
       </w:r>
       <w:r>
         <w:t>“</w:t>
@@ -482,15 +437,7 @@
         <w:t xml:space="preserve"> %}{</w:t>
       </w:r>
       <w:r>
-        <w:t xml:space="preserve">{ </w:t>
-      </w:r>
-      <w:proofErr w:type="spellStart"/>
-      <w:r>
-        <w:t>other_parties</w:t>
-      </w:r>
-      <w:proofErr w:type="spellEnd"/>
-      <w:r>
-        <w:t>[0].name }</w:t>
+        <w:t>{ other_parties[0].name }</w:t>
       </w:r>
       <w:r>
         <w:t>}</w:t>
@@ -516,15 +463,7 @@
         <w:t>I don’t know whether {</w:t>
       </w:r>
       <w:r>
-        <w:t xml:space="preserve">{ </w:t>
-      </w:r>
-      <w:proofErr w:type="spellStart"/>
-      <w:r>
-        <w:t>other_parties</w:t>
-      </w:r>
-      <w:proofErr w:type="spellEnd"/>
-      <w:r>
-        <w:t>[0].name }</w:t>
+        <w:t>{ other_parties[0].name }</w:t>
       </w:r>
       <w:r>
         <w:t>}</w:t>
@@ -555,18 +494,11 @@
     </w:p>
     <w:p>
       <w:r>
-        <w:t xml:space="preserve">{%p </w:t>
-      </w:r>
-      <w:proofErr w:type="spellStart"/>
-      <w:r>
-        <w:t>endfor</w:t>
-      </w:r>
-      <w:proofErr w:type="spellEnd"/>
-      <w:r>
-        <w:t xml:space="preserve"> %}</w:t>
+        <w:t>{%p endfor %}</w:t>
       </w:r>
     </w:p>
     <w:sectPr>
+      <w:footerReference w:type="default" r:id="rId10"/>
       <w:pgSz w:w="12240" w:h="15840"/>
       <w:pgMar w:top="720" w:right="720" w:bottom="720" w:left="720" w:header="720" w:footer="720" w:gutter="0"/>
       <w:cols w:space="720"/>
@@ -574,6 +506,99 @@
     </w:sectPr>
   </w:body>
 </w:document>
+</file>
+
+<file path=word/endnotes.xml><?xml version="1.0" encoding="utf-8"?>
+<w:endnotes xmlns:wpc="http://schemas.microsoft.com/office/word/2010/wordprocessingCanvas" xmlns:cx="http://schemas.microsoft.com/office/drawing/2014/chartex" xmlns:cx1="http://schemas.microsoft.com/office/drawing/2015/9/8/chartex" xmlns:cx2="http://schemas.microsoft.com/office/drawing/2015/10/21/chartex" xmlns:cx3="http://schemas.microsoft.com/office/drawing/2016/5/9/chartex" xmlns:cx4="http://schemas.microsoft.com/office/drawing/2016/5/10/chartex" xmlns:cx5="http://schemas.microsoft.com/office/drawing/2016/5/11/chartex" xmlns:cx6="http://schemas.microsoft.com/office/drawing/2016/5/12/chartex" xmlns:cx7="http://schemas.microsoft.com/office/drawing/2016/5/13/chartex" xmlns:cx8="http://schemas.microsoft.com/office/drawing/2016/5/14/chartex" xmlns:mc="http://schemas.openxmlformats.org/markup-compatibility/2006" xmlns:aink="http://schemas.microsoft.com/office/drawing/2016/ink" xmlns:am3d="http://schemas.microsoft.com/office/drawing/2017/model3d" xmlns:o="urn:schemas-microsoft-com:office:office" xmlns:oel="http://schemas.microsoft.com/office/2019/extlst" xmlns:r="http://schemas.openxmlformats.org/officeDocument/2006/relationships" xmlns:m="http://schemas.openxmlformats.org/officeDocument/2006/math" xmlns:v="urn:schemas-microsoft-com:vml" xmlns:wp14="http://schemas.microsoft.com/office/word/2010/wordprocessingDrawing" xmlns:wp="http://schemas.openxmlformats.org/drawingml/2006/wordprocessingDrawing" xmlns:w10="urn:schemas-microsoft-com:office:word" xmlns:w="http://schemas.openxmlformats.org/wordprocessingml/2006/main" xmlns:w14="http://schemas.microsoft.com/office/word/2010/wordml" xmlns:w15="http://schemas.microsoft.com/office/word/2012/wordml" xmlns:w16cex="http://schemas.microsoft.com/office/word/2018/wordml/cex" xmlns:w16cid="http://schemas.microsoft.com/office/word/2016/wordml/cid" xmlns:w16="http://schemas.microsoft.com/office/word/2018/wordml" xmlns:w16du="http://schemas.microsoft.com/office/word/2023/wordml/word16du" xmlns:w16sdtdh="http://schemas.microsoft.com/office/word/2020/wordml/sdtdatahash" xmlns:w16se="http://schemas.microsoft.com/office/word/2015/wordml/symex" xmlns:wpg="http://schemas.microsoft.com/office/word/2010/wordprocessingGroup" xmlns:wpi="http://schemas.microsoft.com/office/word/2010/wordprocessingInk" xmlns:wne="http://schemas.microsoft.com/office/word/2006/wordml" xmlns:wps="http://schemas.microsoft.com/office/word/2010/wordprocessingShape" mc:Ignorable="w14 w15 w16se w16cid w16 w16cex w16sdtdh w16du wp14">
+  <w:endnote w:type="separator" w:id="-1">
+    <w:p>
+      <w:pPr>
+        <w:spacing w:after="0" w:line="240" w:lineRule="auto"/>
+      </w:pPr>
+      <w:r>
+        <w:separator/>
+      </w:r>
+    </w:p>
+  </w:endnote>
+  <w:endnote w:type="continuationSeparator" w:id="0">
+    <w:p>
+      <w:pPr>
+        <w:spacing w:after="0" w:line="240" w:lineRule="auto"/>
+      </w:pPr>
+      <w:r>
+        <w:continuationSeparator/>
+      </w:r>
+    </w:p>
+  </w:endnote>
+</w:endnotes>
+</file>
+
+<file path=word/footer1.xml><?xml version="1.0" encoding="utf-8"?>
+<w:ftr xmlns:wpc="http://schemas.microsoft.com/office/word/2010/wordprocessingCanvas" xmlns:cx="http://schemas.microsoft.com/office/drawing/2014/chartex" xmlns:cx1="http://schemas.microsoft.com/office/drawing/2015/9/8/chartex" xmlns:cx2="http://schemas.microsoft.com/office/drawing/2015/10/21/chartex" xmlns:cx3="http://schemas.microsoft.com/office/drawing/2016/5/9/chartex" xmlns:cx4="http://schemas.microsoft.com/office/drawing/2016/5/10/chartex" xmlns:cx5="http://schemas.microsoft.com/office/drawing/2016/5/11/chartex" xmlns:cx6="http://schemas.microsoft.com/office/drawing/2016/5/12/chartex" xmlns:cx7="http://schemas.microsoft.com/office/drawing/2016/5/13/chartex" xmlns:cx8="http://schemas.microsoft.com/office/drawing/2016/5/14/chartex" xmlns:mc="http://schemas.openxmlformats.org/markup-compatibility/2006" xmlns:aink="http://schemas.microsoft.com/office/drawing/2016/ink" xmlns:am3d="http://schemas.microsoft.com/office/drawing/2017/model3d" xmlns:o="urn:schemas-microsoft-com:office:office" xmlns:oel="http://schemas.microsoft.com/office/2019/extlst" xmlns:r="http://schemas.openxmlformats.org/officeDocument/2006/relationships" xmlns:m="http://schemas.openxmlformats.org/officeDocument/2006/math" xmlns:v="urn:schemas-microsoft-com:vml" xmlns:wp14="http://schemas.microsoft.com/office/word/2010/wordprocessingDrawing" xmlns:wp="http://schemas.openxmlformats.org/drawingml/2006/wordprocessingDrawing" xmlns:w10="urn:schemas-microsoft-com:office:word" xmlns:w="http://schemas.openxmlformats.org/wordprocessingml/2006/main" xmlns:w14="http://schemas.microsoft.com/office/word/2010/wordml" xmlns:w15="http://schemas.microsoft.com/office/word/2012/wordml" xmlns:w16cex="http://schemas.microsoft.com/office/word/2018/wordml/cex" xmlns:w16cid="http://schemas.microsoft.com/office/word/2016/wordml/cid" xmlns:w16="http://schemas.microsoft.com/office/word/2018/wordml" xmlns:w16du="http://schemas.microsoft.com/office/word/2023/wordml/word16du" xmlns:w16sdtdh="http://schemas.microsoft.com/office/word/2020/wordml/sdtdatahash" xmlns:w16se="http://schemas.microsoft.com/office/word/2015/wordml/symex" xmlns:wpg="http://schemas.microsoft.com/office/word/2010/wordprocessingGroup" xmlns:wpi="http://schemas.microsoft.com/office/word/2010/wordprocessingInk" xmlns:wne="http://schemas.microsoft.com/office/word/2006/wordml" xmlns:wps="http://schemas.microsoft.com/office/word/2010/wordprocessingShape" mc:Ignorable="w14 w15 w16se w16cid w16 w16cex w16sdtdh w16du wp14">
+  <w:p>
+    <w:pPr>
+      <w:pStyle w:val="Footer"/>
+      <w:jc w:val="center"/>
+    </w:pPr>
+  </w:p>
+  <w:p>
+    <w:pPr>
+      <w:pStyle w:val="Footer"/>
+      <w:jc w:val="center"/>
+    </w:pPr>
+    <w:r>
+      <w:t xml:space="preserve">Attachment Page </w:t>
+    </w:r>
+    <w:r>
+      <w:fldChar w:fldCharType="begin"/>
+    </w:r>
+    <w:r>
+      <w:instrText xml:space="preserve"> PAGE  \* MERGEFORMAT </w:instrText>
+    </w:r>
+    <w:r>
+      <w:fldChar w:fldCharType="separate"/>
+    </w:r>
+    <w:r>
+      <w:rPr>
+        <w:noProof/>
+      </w:rPr>
+      <w:t>1</w:t>
+    </w:r>
+    <w:r>
+      <w:fldChar w:fldCharType="end"/>
+    </w:r>
+  </w:p>
+  <w:p>
+    <w:pPr>
+      <w:pStyle w:val="Footer"/>
+    </w:pPr>
+  </w:p>
+</w:ftr>
+</file>
+
+<file path=word/footnotes.xml><?xml version="1.0" encoding="utf-8"?>
+<w:footnotes xmlns:wpc="http://schemas.microsoft.com/office/word/2010/wordprocessingCanvas" xmlns:cx="http://schemas.microsoft.com/office/drawing/2014/chartex" xmlns:cx1="http://schemas.microsoft.com/office/drawing/2015/9/8/chartex" xmlns:cx2="http://schemas.microsoft.com/office/drawing/2015/10/21/chartex" xmlns:cx3="http://schemas.microsoft.com/office/drawing/2016/5/9/chartex" xmlns:cx4="http://schemas.microsoft.com/office/drawing/2016/5/10/chartex" xmlns:cx5="http://schemas.microsoft.com/office/drawing/2016/5/11/chartex" xmlns:cx6="http://schemas.microsoft.com/office/drawing/2016/5/12/chartex" xmlns:cx7="http://schemas.microsoft.com/office/drawing/2016/5/13/chartex" xmlns:cx8="http://schemas.microsoft.com/office/drawing/2016/5/14/chartex" xmlns:mc="http://schemas.openxmlformats.org/markup-compatibility/2006" xmlns:aink="http://schemas.microsoft.com/office/drawing/2016/ink" xmlns:am3d="http://schemas.microsoft.com/office/drawing/2017/model3d" xmlns:o="urn:schemas-microsoft-com:office:office" xmlns:oel="http://schemas.microsoft.com/office/2019/extlst" xmlns:r="http://schemas.openxmlformats.org/officeDocument/2006/relationships" xmlns:m="http://schemas.openxmlformats.org/officeDocument/2006/math" xmlns:v="urn:schemas-microsoft-com:vml" xmlns:wp14="http://schemas.microsoft.com/office/word/2010/wordprocessingDrawing" xmlns:wp="http://schemas.openxmlformats.org/drawingml/2006/wordprocessingDrawing" xmlns:w10="urn:schemas-microsoft-com:office:word" xmlns:w="http://schemas.openxmlformats.org/wordprocessingml/2006/main" xmlns:w14="http://schemas.microsoft.com/office/word/2010/wordml" xmlns:w15="http://schemas.microsoft.com/office/word/2012/wordml" xmlns:w16cex="http://schemas.microsoft.com/office/word/2018/wordml/cex" xmlns:w16cid="http://schemas.microsoft.com/office/word/2016/wordml/cid" xmlns:w16="http://schemas.microsoft.com/office/word/2018/wordml" xmlns:w16du="http://schemas.microsoft.com/office/word/2023/wordml/word16du" xmlns:w16sdtdh="http://schemas.microsoft.com/office/word/2020/wordml/sdtdatahash" xmlns:w16se="http://schemas.microsoft.com/office/word/2015/wordml/symex" xmlns:wpg="http://schemas.microsoft.com/office/word/2010/wordprocessingGroup" xmlns:wpi="http://schemas.microsoft.com/office/word/2010/wordprocessingInk" xmlns:wne="http://schemas.microsoft.com/office/word/2006/wordml" xmlns:wps="http://schemas.microsoft.com/office/word/2010/wordprocessingShape" mc:Ignorable="w14 w15 w16se w16cid w16 w16cex w16sdtdh w16du wp14">
+  <w:footnote w:type="separator" w:id="-1">
+    <w:p>
+      <w:pPr>
+        <w:spacing w:after="0" w:line="240" w:lineRule="auto"/>
+      </w:pPr>
+      <w:r>
+        <w:separator/>
+      </w:r>
+    </w:p>
+  </w:footnote>
+  <w:footnote w:type="continuationSeparator" w:id="0">
+    <w:p>
+      <w:pPr>
+        <w:spacing w:after="0" w:line="240" w:lineRule="auto"/>
+      </w:pPr>
+      <w:r>
+        <w:continuationSeparator/>
+      </w:r>
+    </w:p>
+  </w:footnote>
+</w:footnotes>
 </file>
 
 <file path=word/numbering.xml><?xml version="1.0" encoding="utf-8"?>
@@ -2458,6 +2483,50 @@
     <w:basedOn w:val="DefaultParagraphFont"/>
     <w:rsid w:val="00021061"/>
   </w:style>
+  <w:style w:type="paragraph" w:styleId="Header">
+    <w:name w:val="header"/>
+    <w:basedOn w:val="Normal"/>
+    <w:link w:val="HeaderChar"/>
+    <w:uiPriority w:val="99"/>
+    <w:unhideWhenUsed/>
+    <w:rsid w:val="009B780A"/>
+    <w:pPr>
+      <w:tabs>
+        <w:tab w:val="center" w:pos="4680"/>
+        <w:tab w:val="right" w:pos="9360"/>
+      </w:tabs>
+      <w:spacing w:after="0" w:line="240" w:lineRule="auto"/>
+    </w:pPr>
+  </w:style>
+  <w:style w:type="character" w:customStyle="1" w:styleId="HeaderChar">
+    <w:name w:val="Header Char"/>
+    <w:basedOn w:val="DefaultParagraphFont"/>
+    <w:link w:val="Header"/>
+    <w:uiPriority w:val="99"/>
+    <w:rsid w:val="009B780A"/>
+  </w:style>
+  <w:style w:type="paragraph" w:styleId="Footer">
+    <w:name w:val="footer"/>
+    <w:basedOn w:val="Normal"/>
+    <w:link w:val="FooterChar"/>
+    <w:uiPriority w:val="99"/>
+    <w:unhideWhenUsed/>
+    <w:rsid w:val="009B780A"/>
+    <w:pPr>
+      <w:tabs>
+        <w:tab w:val="center" w:pos="4680"/>
+        <w:tab w:val="right" w:pos="9360"/>
+      </w:tabs>
+      <w:spacing w:after="0" w:line="240" w:lineRule="auto"/>
+    </w:pPr>
+  </w:style>
+  <w:style w:type="character" w:customStyle="1" w:styleId="FooterChar">
+    <w:name w:val="Footer Char"/>
+    <w:basedOn w:val="DefaultParagraphFont"/>
+    <w:link w:val="Footer"/>
+    <w:uiPriority w:val="99"/>
+    <w:rsid w:val="009B780A"/>
+  </w:style>
 </w:styles>
 </file>
 
@@ -2757,20 +2826,20 @@
 </file>
 
 <file path=customXml/item1.xml><?xml version="1.0" encoding="utf-8"?>
+<p:properties xmlns:p="http://schemas.microsoft.com/office/2006/metadata/properties" xmlns:xsi="http://www.w3.org/2001/XMLSchema-instance" xmlns:pc="http://schemas.microsoft.com/office/infopath/2007/PartnerControls">
+  <documentManagement>
+    <_activity xmlns="297510cd-30e8-4429-bab4-c6259e36c9b2" xsi:nil="true"/>
+  </documentManagement>
+</p:properties>
+</file>
+
+<file path=customXml/item2.xml><?xml version="1.0" encoding="utf-8"?>
 <?mso-contentType ?>
 <FormTemplates xmlns="http://schemas.microsoft.com/sharepoint/v3/contenttype/forms">
   <Display>DocumentLibraryForm</Display>
   <Edit>DocumentLibraryForm</Edit>
   <New>DocumentLibraryForm</New>
 </FormTemplates>
-</file>
-
-<file path=customXml/item2.xml><?xml version="1.0" encoding="utf-8"?>
-<p:properties xmlns:p="http://schemas.microsoft.com/office/2006/metadata/properties" xmlns:xsi="http://www.w3.org/2001/XMLSchema-instance" xmlns:pc="http://schemas.microsoft.com/office/infopath/2007/PartnerControls">
-  <documentManagement>
-    <_activity xmlns="297510cd-30e8-4429-bab4-c6259e36c9b2" xsi:nil="true"/>
-  </documentManagement>
-</p:properties>
 </file>
 
 <file path=customXml/item3.xml><?xml version="1.0" encoding="utf-8"?>
@@ -3001,19 +3070,19 @@
 </file>
 
 <file path=customXml/itemProps1.xml><?xml version="1.0" encoding="utf-8"?>
-<ds:datastoreItem xmlns:ds="http://schemas.openxmlformats.org/officeDocument/2006/customXml" ds:itemID="{0946B3B7-9868-40B3-962E-691515FEBE2E}">
+<ds:datastoreItem xmlns:ds="http://schemas.openxmlformats.org/officeDocument/2006/customXml" ds:itemID="{C49CA7F1-33E2-440C-B1DE-853246E599E3}">
   <ds:schemaRefs>
-    <ds:schemaRef ds:uri="http://schemas.microsoft.com/sharepoint/v3/contenttype/forms"/>
+    <ds:schemaRef ds:uri="http://schemas.microsoft.com/office/2006/metadata/properties"/>
+    <ds:schemaRef ds:uri="http://schemas.microsoft.com/office/infopath/2007/PartnerControls"/>
+    <ds:schemaRef ds:uri="297510cd-30e8-4429-bab4-c6259e36c9b2"/>
   </ds:schemaRefs>
 </ds:datastoreItem>
 </file>
 
 <file path=customXml/itemProps2.xml><?xml version="1.0" encoding="utf-8"?>
-<ds:datastoreItem xmlns:ds="http://schemas.openxmlformats.org/officeDocument/2006/customXml" ds:itemID="{C49CA7F1-33E2-440C-B1DE-853246E599E3}">
+<ds:datastoreItem xmlns:ds="http://schemas.openxmlformats.org/officeDocument/2006/customXml" ds:itemID="{0946B3B7-9868-40B3-962E-691515FEBE2E}">
   <ds:schemaRefs>
-    <ds:schemaRef ds:uri="http://schemas.microsoft.com/office/2006/metadata/properties"/>
-    <ds:schemaRef ds:uri="http://schemas.microsoft.com/office/infopath/2007/PartnerControls"/>
-    <ds:schemaRef ds:uri="297510cd-30e8-4429-bab4-c6259e36c9b2"/>
+    <ds:schemaRef ds:uri="http://schemas.microsoft.com/sharepoint/v3/contenttype/forms"/>
   </ds:schemaRefs>
 </ds:datastoreItem>
 </file>

</xml_diff>